<commit_message>
lesson 266 - vocab and homework - part 2
</commit_message>
<xml_diff>
--- a/english_via_skype/solutions/doc/lesson_266_Assessment(1)_edit.docx
+++ b/english_via_skype/solutions/doc/lesson_266_Assessment(1)_edit.docx
@@ -1374,8 +1374,6 @@
         </w:rPr>
         <w:t>armony</w:t>
       </w:r>
-      <w:bookmarkStart w:id="0" w:name="_GoBack"/>
-      <w:bookmarkEnd w:id="0"/>
       <w:r>
         <w:rPr>
           <w:rFonts w:ascii="Arial" w:eastAsia="Times New Roman" w:hAnsi="Arial" w:cs="Arial"/>
@@ -1741,7 +1739,47 @@
           <w:szCs w:val="28"/>
           <w:lang w:val="en-US" w:eastAsia="pl-PL"/>
         </w:rPr>
-        <w:t>Evaluation Skills: ………………………, and without bias, assesses job performance, ………………………. potential of employees</w:t>
+        <w:t>Evaluation Skills: …</w:t>
+      </w:r>
+      <w:r>
+        <w:rPr>
+          <w:rFonts w:ascii="Arial" w:eastAsia="Times New Roman" w:hAnsi="Arial" w:cs="Arial"/>
+          <w:color w:val="000000"/>
+          <w:sz w:val="28"/>
+          <w:szCs w:val="28"/>
+          <w:lang w:val="en-US" w:eastAsia="pl-PL"/>
+        </w:rPr>
+        <w:t>accurately</w:t>
+      </w:r>
+      <w:r>
+        <w:rPr>
+          <w:rFonts w:ascii="Arial" w:eastAsia="Times New Roman" w:hAnsi="Arial" w:cs="Arial"/>
+          <w:color w:val="000000"/>
+          <w:sz w:val="28"/>
+          <w:szCs w:val="28"/>
+          <w:lang w:val="en-US" w:eastAsia="pl-PL"/>
+        </w:rPr>
+        <w:t>……………………, and without bias, assesses job performance, …</w:t>
+      </w:r>
+      <w:r>
+        <w:rPr>
+          <w:rFonts w:ascii="Arial" w:eastAsia="Times New Roman" w:hAnsi="Arial" w:cs="Arial"/>
+          <w:color w:val="000000"/>
+          <w:sz w:val="28"/>
+          <w:szCs w:val="28"/>
+          <w:lang w:val="en-US" w:eastAsia="pl-PL"/>
+        </w:rPr>
+        <w:t>mesures…</w:t>
+      </w:r>
+      <w:r>
+        <w:rPr>
+          <w:rFonts w:ascii="Arial" w:eastAsia="Times New Roman" w:hAnsi="Arial" w:cs="Arial"/>
+          <w:color w:val="000000"/>
+          <w:sz w:val="28"/>
+          <w:szCs w:val="28"/>
+          <w:lang w:val="en-US" w:eastAsia="pl-PL"/>
+        </w:rPr>
+        <w:t>………. potential of employees</w:t>
       </w:r>
     </w:p>
     <w:p>
@@ -1817,7 +1855,87 @@
           <w:szCs w:val="28"/>
           <w:lang w:val="en-US" w:eastAsia="pl-PL"/>
         </w:rPr>
-        <w:t>Administration Skills: manages costs ……………………., ………………….. details personally, has advanced skills in ……………………. management, has established trust with workers, can …………………. appropriately</w:t>
+        <w:t>Administration Skills: manages costs …</w:t>
+      </w:r>
+      <w:r>
+        <w:rPr>
+          <w:rFonts w:ascii="Arial" w:eastAsia="Times New Roman" w:hAnsi="Arial" w:cs="Arial"/>
+          <w:color w:val="000000"/>
+          <w:sz w:val="28"/>
+          <w:szCs w:val="28"/>
+          <w:lang w:val="en-US" w:eastAsia="pl-PL"/>
+        </w:rPr>
+        <w:t>effectively</w:t>
+      </w:r>
+      <w:r>
+        <w:rPr>
+          <w:rFonts w:ascii="Arial" w:eastAsia="Times New Roman" w:hAnsi="Arial" w:cs="Arial"/>
+          <w:color w:val="000000"/>
+          <w:sz w:val="28"/>
+          <w:szCs w:val="28"/>
+          <w:lang w:val="en-US" w:eastAsia="pl-PL"/>
+        </w:rPr>
+        <w:t>…………………., …</w:t>
+      </w:r>
+      <w:r>
+        <w:rPr>
+          <w:rFonts w:ascii="Arial" w:eastAsia="Times New Roman" w:hAnsi="Arial" w:cs="Arial"/>
+          <w:color w:val="000000"/>
+          <w:sz w:val="28"/>
+          <w:szCs w:val="28"/>
+          <w:lang w:val="en-US" w:eastAsia="pl-PL"/>
+        </w:rPr>
+        <w:t>handles</w:t>
+      </w:r>
+      <w:r>
+        <w:rPr>
+          <w:rFonts w:ascii="Arial" w:eastAsia="Times New Roman" w:hAnsi="Arial" w:cs="Arial"/>
+          <w:color w:val="000000"/>
+          <w:sz w:val="28"/>
+          <w:szCs w:val="28"/>
+          <w:lang w:val="en-US" w:eastAsia="pl-PL"/>
+        </w:rPr>
+        <w:t>……………….. details personally, has advanced skills in …</w:t>
+      </w:r>
+      <w:r>
+        <w:rPr>
+          <w:rFonts w:ascii="Arial" w:eastAsia="Times New Roman" w:hAnsi="Arial" w:cs="Arial"/>
+          <w:color w:val="000000"/>
+          <w:sz w:val="28"/>
+          <w:szCs w:val="28"/>
+          <w:lang w:val="en-US" w:eastAsia="pl-PL"/>
+        </w:rPr>
+        <w:t>records</w:t>
+      </w:r>
+      <w:r>
+        <w:rPr>
+          <w:rFonts w:ascii="Arial" w:eastAsia="Times New Roman" w:hAnsi="Arial" w:cs="Arial"/>
+          <w:color w:val="000000"/>
+          <w:sz w:val="28"/>
+          <w:szCs w:val="28"/>
+          <w:lang w:val="en-US" w:eastAsia="pl-PL"/>
+        </w:rPr>
+        <w:t>…………………. management, has established trust with workers, can …</w:t>
+      </w:r>
+      <w:r>
+        <w:rPr>
+          <w:rFonts w:ascii="Arial" w:eastAsia="Times New Roman" w:hAnsi="Arial" w:cs="Arial"/>
+          <w:color w:val="000000"/>
+          <w:sz w:val="28"/>
+          <w:szCs w:val="28"/>
+          <w:lang w:val="en-US" w:eastAsia="pl-PL"/>
+        </w:rPr>
+        <w:t>delegate</w:t>
+      </w:r>
+      <w:r>
+        <w:rPr>
+          <w:rFonts w:ascii="Arial" w:eastAsia="Times New Roman" w:hAnsi="Arial" w:cs="Arial"/>
+          <w:color w:val="000000"/>
+          <w:sz w:val="28"/>
+          <w:szCs w:val="28"/>
+          <w:lang w:val="en-US" w:eastAsia="pl-PL"/>
+        </w:rPr>
+        <w:t>………………. appropriately</w:t>
       </w:r>
     </w:p>
     <w:p>
@@ -1841,7 +1959,7 @@
           <w:color w:val="000000"/>
           <w:sz w:val="28"/>
           <w:szCs w:val="28"/>
-          <w:lang w:eastAsia="pl-PL"/>
+          <w:lang w:val="en-US" w:eastAsia="pl-PL"/>
         </w:rPr>
       </w:pPr>
       <w:r>
@@ -1851,7 +1969,7 @@
           <w:color w:val="000000"/>
           <w:sz w:val="28"/>
           <w:szCs w:val="28"/>
-          <w:lang w:eastAsia="pl-PL"/>
+          <w:lang w:val="en-US" w:eastAsia="pl-PL"/>
         </w:rPr>
         <w:t>authority, gain , establishes</w:t>
       </w:r>
@@ -1864,7 +1982,7 @@
           <w:color w:val="000000"/>
           <w:sz w:val="28"/>
           <w:szCs w:val="28"/>
-          <w:lang w:eastAsia="pl-PL"/>
+          <w:lang w:val="en-US" w:eastAsia="pl-PL"/>
         </w:rPr>
       </w:pPr>
     </w:p>
@@ -1892,7 +2010,67 @@
           <w:szCs w:val="28"/>
           <w:lang w:val="en-US" w:eastAsia="pl-PL"/>
         </w:rPr>
-        <w:t>Leadership: shows ……………………., ……………………… respect and confidence, has the support and respect of workers, ………………………. a feeling of teamwork, is fair and firm </w:t>
+        <w:t>Leadership: shows …</w:t>
+      </w:r>
+      <w:r>
+        <w:rPr>
+          <w:rFonts w:ascii="Arial" w:eastAsia="Times New Roman" w:hAnsi="Arial" w:cs="Arial"/>
+          <w:color w:val="000000"/>
+          <w:sz w:val="28"/>
+          <w:szCs w:val="28"/>
+          <w:lang w:val="en-US" w:eastAsia="pl-PL"/>
+        </w:rPr>
+        <w:t>authority</w:t>
+      </w:r>
+      <w:r>
+        <w:rPr>
+          <w:rFonts w:ascii="Arial" w:eastAsia="Times New Roman" w:hAnsi="Arial" w:cs="Arial"/>
+          <w:color w:val="000000"/>
+          <w:sz w:val="28"/>
+          <w:szCs w:val="28"/>
+          <w:lang w:val="en-US" w:eastAsia="pl-PL"/>
+        </w:rPr>
+        <w:t>…………………., …</w:t>
+      </w:r>
+      <w:r>
+        <w:rPr>
+          <w:rFonts w:ascii="Arial" w:eastAsia="Times New Roman" w:hAnsi="Arial" w:cs="Arial"/>
+          <w:color w:val="000000"/>
+          <w:sz w:val="28"/>
+          <w:szCs w:val="28"/>
+          <w:lang w:val="en-US" w:eastAsia="pl-PL"/>
+        </w:rPr>
+        <w:t>gain</w:t>
+      </w:r>
+      <w:r>
+        <w:rPr>
+          <w:rFonts w:ascii="Arial" w:eastAsia="Times New Roman" w:hAnsi="Arial" w:cs="Arial"/>
+          <w:color w:val="000000"/>
+          <w:sz w:val="28"/>
+          <w:szCs w:val="28"/>
+          <w:lang w:val="en-US" w:eastAsia="pl-PL"/>
+        </w:rPr>
+        <w:t>…………………… respect and confidence, has the support and respect of workers, …</w:t>
+      </w:r>
+      <w:r>
+        <w:rPr>
+          <w:rFonts w:ascii="Arial" w:eastAsia="Times New Roman" w:hAnsi="Arial" w:cs="Arial"/>
+          <w:color w:val="000000"/>
+          <w:sz w:val="28"/>
+          <w:szCs w:val="28"/>
+          <w:lang w:val="en-US" w:eastAsia="pl-PL"/>
+        </w:rPr>
+        <w:t>establishes</w:t>
+      </w:r>
+      <w:r>
+        <w:rPr>
+          <w:rFonts w:ascii="Arial" w:eastAsia="Times New Roman" w:hAnsi="Arial" w:cs="Arial"/>
+          <w:color w:val="000000"/>
+          <w:sz w:val="28"/>
+          <w:szCs w:val="28"/>
+          <w:lang w:val="en-US" w:eastAsia="pl-PL"/>
+        </w:rPr>
+        <w:t>……………………. a feeling of teamwork, is fair and firm </w:t>
       </w:r>
     </w:p>
     <w:p>
@@ -1928,7 +2106,7 @@
           <w:szCs w:val="28"/>
           <w:lang w:eastAsia="pl-PL"/>
         </w:rPr>
-        <w:t>,asset, implements , handles , brings</w:t>
+        <w:t>asset, implements , handles , brings</w:t>
       </w:r>
     </w:p>
     <w:p>
@@ -1967,7 +2145,87 @@
           <w:szCs w:val="28"/>
           <w:lang w:val="en-US" w:eastAsia="pl-PL"/>
         </w:rPr>
-        <w:t>Management: is a strong …………………….. to the company, …………………. crises well,  ……………………change smoothly, supports and ………………………. team members, ……………………….. out the best in his workers, promotes a feeling of harmony and fairness </w:t>
+        <w:t>Management: is a strong …</w:t>
+      </w:r>
+      <w:r>
+        <w:rPr>
+          <w:rFonts w:ascii="Arial" w:eastAsia="Times New Roman" w:hAnsi="Arial" w:cs="Arial"/>
+          <w:color w:val="000000"/>
+          <w:sz w:val="28"/>
+          <w:szCs w:val="28"/>
+          <w:lang w:val="en-US" w:eastAsia="pl-PL"/>
+        </w:rPr>
+        <w:t>asset</w:t>
+      </w:r>
+      <w:r>
+        <w:rPr>
+          <w:rFonts w:ascii="Arial" w:eastAsia="Times New Roman" w:hAnsi="Arial" w:cs="Arial"/>
+          <w:color w:val="000000"/>
+          <w:sz w:val="28"/>
+          <w:szCs w:val="28"/>
+          <w:lang w:val="en-US" w:eastAsia="pl-PL"/>
+        </w:rPr>
+        <w:t>………………….. to the company, …</w:t>
+      </w:r>
+      <w:r>
+        <w:rPr>
+          <w:rFonts w:ascii="Arial" w:eastAsia="Times New Roman" w:hAnsi="Arial" w:cs="Arial"/>
+          <w:color w:val="000000"/>
+          <w:sz w:val="28"/>
+          <w:szCs w:val="28"/>
+          <w:lang w:val="en-US" w:eastAsia="pl-PL"/>
+        </w:rPr>
+        <w:t>handles</w:t>
+      </w:r>
+      <w:r>
+        <w:rPr>
+          <w:rFonts w:ascii="Arial" w:eastAsia="Times New Roman" w:hAnsi="Arial" w:cs="Arial"/>
+          <w:color w:val="000000"/>
+          <w:sz w:val="28"/>
+          <w:szCs w:val="28"/>
+          <w:lang w:val="en-US" w:eastAsia="pl-PL"/>
+        </w:rPr>
+        <w:t>………………. crises well,  …</w:t>
+      </w:r>
+      <w:r>
+        <w:rPr>
+          <w:rFonts w:ascii="Arial" w:eastAsia="Times New Roman" w:hAnsi="Arial" w:cs="Arial"/>
+          <w:color w:val="000000"/>
+          <w:sz w:val="28"/>
+          <w:szCs w:val="28"/>
+          <w:lang w:val="en-US" w:eastAsia="pl-PL"/>
+        </w:rPr>
+        <w:t>implements</w:t>
+      </w:r>
+      <w:r>
+        <w:rPr>
+          <w:rFonts w:ascii="Arial" w:eastAsia="Times New Roman" w:hAnsi="Arial" w:cs="Arial"/>
+          <w:color w:val="000000"/>
+          <w:sz w:val="28"/>
+          <w:szCs w:val="28"/>
+          <w:lang w:val="en-US" w:eastAsia="pl-PL"/>
+        </w:rPr>
+        <w:t>…………………change smoothly, supports and ………………………. team members, …</w:t>
+      </w:r>
+      <w:r>
+        <w:rPr>
+          <w:rFonts w:ascii="Arial" w:eastAsia="Times New Roman" w:hAnsi="Arial" w:cs="Arial"/>
+          <w:color w:val="000000"/>
+          <w:sz w:val="28"/>
+          <w:szCs w:val="28"/>
+          <w:lang w:val="en-US" w:eastAsia="pl-PL"/>
+        </w:rPr>
+        <w:t>bring</w:t>
+      </w:r>
+      <w:r>
+        <w:rPr>
+          <w:rFonts w:ascii="Arial" w:eastAsia="Times New Roman" w:hAnsi="Arial" w:cs="Arial"/>
+          <w:color w:val="000000"/>
+          <w:sz w:val="28"/>
+          <w:szCs w:val="28"/>
+          <w:lang w:val="en-US" w:eastAsia="pl-PL"/>
+        </w:rPr>
+        <w:t>…………………….. out the best in his workers, promotes a feeling of harmony and fairness </w:t>
       </w:r>
     </w:p>
     <w:p>
@@ -2042,7 +2300,67 @@
           <w:szCs w:val="28"/>
           <w:lang w:val="en-US" w:eastAsia="pl-PL"/>
         </w:rPr>
-        <w:t>Interpersonal Skills: ……………………… the needs and concerns of others, ………………………… a positive working environment, has loyal and committed workers, ………………………. different personalities, is tactful and sincere  </w:t>
+        <w:t>Interpersonal Skills: …</w:t>
+      </w:r>
+      <w:r>
+        <w:rPr>
+          <w:rFonts w:ascii="Arial" w:eastAsia="Times New Roman" w:hAnsi="Arial" w:cs="Arial"/>
+          <w:color w:val="000000"/>
+          <w:sz w:val="28"/>
+          <w:szCs w:val="28"/>
+          <w:lang w:val="en-US" w:eastAsia="pl-PL"/>
+        </w:rPr>
+        <w:t>acknowledge</w:t>
+      </w:r>
+      <w:r>
+        <w:rPr>
+          <w:rFonts w:ascii="Arial" w:eastAsia="Times New Roman" w:hAnsi="Arial" w:cs="Arial"/>
+          <w:color w:val="000000"/>
+          <w:sz w:val="28"/>
+          <w:szCs w:val="28"/>
+          <w:lang w:val="en-US" w:eastAsia="pl-PL"/>
+        </w:rPr>
+        <w:t>…………………… the needs and concerns of others, …</w:t>
+      </w:r>
+      <w:r>
+        <w:rPr>
+          <w:rFonts w:ascii="Arial" w:eastAsia="Times New Roman" w:hAnsi="Arial" w:cs="Arial"/>
+          <w:color w:val="000000"/>
+          <w:sz w:val="28"/>
+          <w:szCs w:val="28"/>
+          <w:lang w:val="en-US" w:eastAsia="pl-PL"/>
+        </w:rPr>
+        <w:t>promotes</w:t>
+      </w:r>
+      <w:r>
+        <w:rPr>
+          <w:rFonts w:ascii="Arial" w:eastAsia="Times New Roman" w:hAnsi="Arial" w:cs="Arial"/>
+          <w:color w:val="000000"/>
+          <w:sz w:val="28"/>
+          <w:szCs w:val="28"/>
+          <w:lang w:val="en-US" w:eastAsia="pl-PL"/>
+        </w:rPr>
+        <w:t>……………………… a positive working environment, has loyal and committed workers, …</w:t>
+      </w:r>
+      <w:r>
+        <w:rPr>
+          <w:rFonts w:ascii="Arial" w:eastAsia="Times New Roman" w:hAnsi="Arial" w:cs="Arial"/>
+          <w:color w:val="000000"/>
+          <w:sz w:val="28"/>
+          <w:szCs w:val="28"/>
+          <w:lang w:val="en-US" w:eastAsia="pl-PL"/>
+        </w:rPr>
+        <w:t>manages</w:t>
+      </w:r>
+      <w:r>
+        <w:rPr>
+          <w:rFonts w:ascii="Arial" w:eastAsia="Times New Roman" w:hAnsi="Arial" w:cs="Arial"/>
+          <w:color w:val="000000"/>
+          <w:sz w:val="28"/>
+          <w:szCs w:val="28"/>
+          <w:lang w:val="en-US" w:eastAsia="pl-PL"/>
+        </w:rPr>
+        <w:t>……………………. different personalities, is tactful and sincere  </w:t>
       </w:r>
     </w:p>
     <w:p>
@@ -2138,7 +2456,29 @@
           <w:szCs w:val="28"/>
           <w:lang w:val="en-US" w:eastAsia="pl-PL"/>
         </w:rPr>
-        <w:t xml:space="preserve">dilligent, date, catch, versatile, proactive, team, driven, perseverent, outlook, initiatives, </w:t>
+        <w:t xml:space="preserve">dilligent, date, catch, versatile, proactive, team, driven, </w:t>
+      </w:r>
+      <w:r>
+        <w:rPr>
+          <w:rFonts w:ascii="Arial" w:eastAsia="Times New Roman" w:hAnsi="Arial" w:cs="Arial"/>
+          <w:b/>
+          <w:color w:val="000000"/>
+          <w:sz w:val="28"/>
+          <w:szCs w:val="28"/>
+          <w:lang w:val="en-US" w:eastAsia="pl-PL"/>
+        </w:rPr>
+        <w:t>perseverant</w:t>
+      </w:r>
+      <w:r>
+        <w:rPr>
+          <w:rFonts w:ascii="Arial" w:eastAsia="Times New Roman" w:hAnsi="Arial" w:cs="Arial"/>
+          <w:b/>
+          <w:color w:val="000000"/>
+          <w:sz w:val="28"/>
+          <w:szCs w:val="28"/>
+          <w:lang w:val="en-US" w:eastAsia="pl-PL"/>
+        </w:rPr>
+        <w:t xml:space="preserve">, outlook, initiatives, </w:t>
       </w:r>
       <w:r>
         <w:rPr>
@@ -2178,7 +2518,31 @@
           <w:szCs w:val="28"/>
           <w:lang w:val="en-US" w:eastAsia="pl-PL"/>
         </w:rPr>
-        <w:t>IS ………………….. AND </w:t>
+        <w:t>IS …</w:t>
+      </w:r>
+      <w:r>
+        <w:rPr>
+          <w:rFonts w:ascii="Arial" w:eastAsia="Times New Roman" w:hAnsi="Arial" w:cs="Arial"/>
+          <w:bCs/>
+          <w:caps/>
+          <w:color w:val="222222"/>
+          <w:sz w:val="28"/>
+          <w:szCs w:val="28"/>
+          <w:lang w:val="en-US" w:eastAsia="pl-PL"/>
+        </w:rPr>
+        <w:t>dilligent</w:t>
+      </w:r>
+      <w:r>
+        <w:rPr>
+          <w:rFonts w:ascii="Arial" w:eastAsia="Times New Roman" w:hAnsi="Arial" w:cs="Arial"/>
+          <w:bCs/>
+          <w:caps/>
+          <w:color w:val="222222"/>
+          <w:sz w:val="28"/>
+          <w:szCs w:val="28"/>
+          <w:lang w:val="en-US" w:eastAsia="pl-PL"/>
+        </w:rPr>
+        <w:t>……………….. AND </w:t>
       </w:r>
       <w:r>
         <w:rPr>
@@ -2221,6 +2585,7 @@
           <w:szCs w:val="28"/>
           <w:lang w:val="en-US" w:eastAsia="pl-PL"/>
         </w:rPr>
+        <w:lastRenderedPageBreak/>
         <w:t>STAYS </w:t>
       </w:r>
       <w:r>
@@ -2234,7 +2599,33 @@
           <w:bdr w:val="none" w:sz="0" w:space="0" w:color="auto" w:frame="1"/>
           <w:lang w:val="en-US" w:eastAsia="pl-PL"/>
         </w:rPr>
-        <w:t>UP-TO-…………………….</w:t>
+        <w:t>UP-TO-</w:t>
+      </w:r>
+      <w:r>
+        <w:rPr>
+          <w:rFonts w:ascii="Arial" w:eastAsia="Times New Roman" w:hAnsi="Arial" w:cs="Arial"/>
+          <w:bCs/>
+          <w:caps/>
+          <w:color w:val="222222"/>
+          <w:sz w:val="28"/>
+          <w:szCs w:val="28"/>
+          <w:bdr w:val="none" w:sz="0" w:space="0" w:color="auto" w:frame="1"/>
+          <w:lang w:val="en-US" w:eastAsia="pl-PL"/>
+        </w:rPr>
+        <w:t>date</w:t>
+      </w:r>
+      <w:r>
+        <w:rPr>
+          <w:rFonts w:ascii="Arial" w:eastAsia="Times New Roman" w:hAnsi="Arial" w:cs="Arial"/>
+          <w:bCs/>
+          <w:caps/>
+          <w:color w:val="222222"/>
+          <w:sz w:val="28"/>
+          <w:szCs w:val="28"/>
+          <w:bdr w:val="none" w:sz="0" w:space="0" w:color="auto" w:frame="1"/>
+          <w:lang w:val="en-US" w:eastAsia="pl-PL"/>
+        </w:rPr>
+        <w:t>…………………….</w:t>
       </w:r>
       <w:r>
         <w:rPr>
@@ -2301,7 +2692,33 @@
           <w:bdr w:val="none" w:sz="0" w:space="0" w:color="auto" w:frame="1"/>
           <w:lang w:val="en-US" w:eastAsia="pl-PL"/>
         </w:rPr>
-        <w:t>………………………..</w:t>
+        <w:t>…</w:t>
+      </w:r>
+      <w:r>
+        <w:rPr>
+          <w:rFonts w:ascii="Arial" w:eastAsia="Times New Roman" w:hAnsi="Arial" w:cs="Arial"/>
+          <w:bCs/>
+          <w:caps/>
+          <w:color w:val="222222"/>
+          <w:sz w:val="28"/>
+          <w:szCs w:val="28"/>
+          <w:bdr w:val="none" w:sz="0" w:space="0" w:color="auto" w:frame="1"/>
+          <w:lang w:val="en-US" w:eastAsia="pl-PL"/>
+        </w:rPr>
+        <w:t>proactive</w:t>
+      </w:r>
+      <w:r>
+        <w:rPr>
+          <w:rFonts w:ascii="Arial" w:eastAsia="Times New Roman" w:hAnsi="Arial" w:cs="Arial"/>
+          <w:bCs/>
+          <w:caps/>
+          <w:color w:val="222222"/>
+          <w:sz w:val="28"/>
+          <w:szCs w:val="28"/>
+          <w:bdr w:val="none" w:sz="0" w:space="0" w:color="auto" w:frame="1"/>
+          <w:lang w:val="en-US" w:eastAsia="pl-PL"/>
+        </w:rPr>
+        <w:t>……………………..</w:t>
       </w:r>
       <w:r>
         <w:rPr>
@@ -2367,7 +2784,6 @@
           <w:szCs w:val="28"/>
           <w:lang w:val="en-US" w:eastAsia="pl-PL"/>
         </w:rPr>
-        <w:lastRenderedPageBreak/>
         <w:t>hAS A POSITIVE </w:t>
       </w:r>
       <w:r>
@@ -2381,7 +2797,35 @@
           <w:bdr w:val="none" w:sz="0" w:space="0" w:color="auto" w:frame="1"/>
           <w:lang w:val="en-US" w:eastAsia="pl-PL"/>
         </w:rPr>
-        <w:t>……………………….</w:t>
+        <w:t>……</w:t>
+      </w:r>
+      <w:r>
+        <w:rPr>
+          <w:rFonts w:ascii="inherit" w:eastAsia="Times New Roman" w:hAnsi="inherit" w:cs="Helvetica"/>
+          <w:bCs/>
+          <w:caps/>
+          <w:color w:val="222222"/>
+          <w:sz w:val="28"/>
+          <w:szCs w:val="28"/>
+          <w:bdr w:val="none" w:sz="0" w:space="0" w:color="auto" w:frame="1"/>
+          <w:lang w:val="en-US" w:eastAsia="pl-PL"/>
+        </w:rPr>
+        <w:t>outlook</w:t>
+      </w:r>
+      <w:bookmarkStart w:id="0" w:name="_GoBack"/>
+      <w:bookmarkEnd w:id="0"/>
+      <w:r>
+        <w:rPr>
+          <w:rFonts w:ascii="inherit" w:eastAsia="Times New Roman" w:hAnsi="inherit" w:cs="Helvetica"/>
+          <w:bCs/>
+          <w:caps/>
+          <w:color w:val="222222"/>
+          <w:sz w:val="28"/>
+          <w:szCs w:val="28"/>
+          <w:bdr w:val="none" w:sz="0" w:space="0" w:color="auto" w:frame="1"/>
+          <w:lang w:val="en-US" w:eastAsia="pl-PL"/>
+        </w:rPr>
+        <w:t>………………….</w:t>
       </w:r>
       <w:r>
         <w:rPr>
@@ -2460,7 +2904,33 @@
           <w:bdr w:val="none" w:sz="0" w:space="0" w:color="auto" w:frame="1"/>
           <w:lang w:val="en-US" w:eastAsia="pl-PL"/>
         </w:rPr>
-        <w:t>………………………</w:t>
+        <w:t>…</w:t>
+      </w:r>
+      <w:r>
+        <w:rPr>
+          <w:rFonts w:ascii="inherit" w:eastAsia="Times New Roman" w:hAnsi="inherit" w:cs="Helvetica"/>
+          <w:bCs/>
+          <w:caps/>
+          <w:color w:val="222222"/>
+          <w:sz w:val="28"/>
+          <w:szCs w:val="28"/>
+          <w:bdr w:val="none" w:sz="0" w:space="0" w:color="auto" w:frame="1"/>
+          <w:lang w:val="en-US" w:eastAsia="pl-PL"/>
+        </w:rPr>
+        <w:t>perseverant</w:t>
+      </w:r>
+      <w:r>
+        <w:rPr>
+          <w:rFonts w:ascii="inherit" w:eastAsia="Times New Roman" w:hAnsi="inherit" w:cs="Helvetica"/>
+          <w:bCs/>
+          <w:caps/>
+          <w:color w:val="222222"/>
+          <w:sz w:val="28"/>
+          <w:szCs w:val="28"/>
+          <w:bdr w:val="none" w:sz="0" w:space="0" w:color="auto" w:frame="1"/>
+          <w:lang w:val="en-US" w:eastAsia="pl-PL"/>
+        </w:rPr>
+        <w:t>……………………</w:t>
       </w:r>
     </w:p>
     <w:p>
@@ -2502,7 +2972,33 @@
           <w:bdr w:val="none" w:sz="0" w:space="0" w:color="auto" w:frame="1"/>
           <w:lang w:val="en-US" w:eastAsia="pl-PL"/>
         </w:rPr>
-        <w:t>……………………. PLAYER.</w:t>
+        <w:t>…</w:t>
+      </w:r>
+      <w:r>
+        <w:rPr>
+          <w:rFonts w:ascii="inherit" w:eastAsia="Times New Roman" w:hAnsi="inherit" w:cs="Helvetica"/>
+          <w:bCs/>
+          <w:caps/>
+          <w:color w:val="222222"/>
+          <w:sz w:val="28"/>
+          <w:szCs w:val="28"/>
+          <w:bdr w:val="none" w:sz="0" w:space="0" w:color="auto" w:frame="1"/>
+          <w:lang w:val="en-US" w:eastAsia="pl-PL"/>
+        </w:rPr>
+        <w:t>team</w:t>
+      </w:r>
+      <w:r>
+        <w:rPr>
+          <w:rFonts w:ascii="inherit" w:eastAsia="Times New Roman" w:hAnsi="inherit" w:cs="Helvetica"/>
+          <w:bCs/>
+          <w:caps/>
+          <w:color w:val="222222"/>
+          <w:sz w:val="28"/>
+          <w:szCs w:val="28"/>
+          <w:bdr w:val="none" w:sz="0" w:space="0" w:color="auto" w:frame="1"/>
+          <w:lang w:val="en-US" w:eastAsia="pl-PL"/>
+        </w:rPr>
+        <w:t>…………………. PLAYER.</w:t>
       </w:r>
     </w:p>
     <w:p>
@@ -2544,7 +3040,33 @@
           <w:bdr w:val="none" w:sz="0" w:space="0" w:color="auto" w:frame="1"/>
           <w:lang w:val="en-US" w:eastAsia="pl-PL"/>
         </w:rPr>
-        <w:t>………………………………..</w:t>
+        <w:t>…</w:t>
+      </w:r>
+      <w:r>
+        <w:rPr>
+          <w:rFonts w:ascii="inherit" w:eastAsia="Times New Roman" w:hAnsi="inherit" w:cs="Helvetica"/>
+          <w:bCs/>
+          <w:caps/>
+          <w:color w:val="222222"/>
+          <w:sz w:val="28"/>
+          <w:szCs w:val="28"/>
+          <w:bdr w:val="none" w:sz="0" w:space="0" w:color="auto" w:frame="1"/>
+          <w:lang w:val="en-US" w:eastAsia="pl-PL"/>
+        </w:rPr>
+        <w:t>initiatives</w:t>
+      </w:r>
+      <w:r>
+        <w:rPr>
+          <w:rFonts w:ascii="inherit" w:eastAsia="Times New Roman" w:hAnsi="inherit" w:cs="Helvetica"/>
+          <w:bCs/>
+          <w:caps/>
+          <w:color w:val="222222"/>
+          <w:sz w:val="28"/>
+          <w:szCs w:val="28"/>
+          <w:bdr w:val="none" w:sz="0" w:space="0" w:color="auto" w:frame="1"/>
+          <w:lang w:val="en-US" w:eastAsia="pl-PL"/>
+        </w:rPr>
+        <w:t>……………………………..</w:t>
       </w:r>
       <w:r>
         <w:rPr>
@@ -2623,7 +3145,46 @@
           <w:bdr w:val="none" w:sz="0" w:space="0" w:color="auto" w:frame="1"/>
           <w:lang w:val="en-US" w:eastAsia="pl-PL"/>
         </w:rPr>
-        <w:t>………………………. EXPERTISE.</w:t>
+        <w:t>…</w:t>
+      </w:r>
+      <w:r>
+        <w:rPr>
+          <w:rFonts w:ascii="inherit" w:eastAsia="Times New Roman" w:hAnsi="inherit" w:cs="Helvetica"/>
+          <w:bCs/>
+          <w:caps/>
+          <w:color w:val="222222"/>
+          <w:sz w:val="28"/>
+          <w:szCs w:val="28"/>
+          <w:bdr w:val="none" w:sz="0" w:space="0" w:color="auto" w:frame="1"/>
+          <w:lang w:val="en-US" w:eastAsia="pl-PL"/>
+        </w:rPr>
+        <w:t>versatile</w:t>
+      </w:r>
+      <w:r>
+        <w:rPr>
+          <w:rFonts w:ascii="inherit" w:eastAsia="Times New Roman" w:hAnsi="inherit" w:cs="Helvetica"/>
+          <w:bCs/>
+          <w:caps/>
+          <w:color w:val="222222"/>
+          <w:sz w:val="28"/>
+          <w:szCs w:val="28"/>
+          <w:bdr w:val="none" w:sz="0" w:space="0" w:color="auto" w:frame="1"/>
+          <w:lang w:val="en-US" w:eastAsia="pl-PL"/>
+        </w:rPr>
+        <w:t>…………</w:t>
+      </w:r>
+      <w:r>
+        <w:rPr>
+          <w:rFonts w:ascii="inherit" w:eastAsia="Times New Roman" w:hAnsi="inherit" w:cs="Helvetica"/>
+          <w:bCs/>
+          <w:caps/>
+          <w:color w:val="222222"/>
+          <w:sz w:val="28"/>
+          <w:szCs w:val="28"/>
+          <w:bdr w:val="none" w:sz="0" w:space="0" w:color="auto" w:frame="1"/>
+          <w:lang w:val="en-US" w:eastAsia="pl-PL"/>
+        </w:rPr>
+        <w:t>………. EXPERTISE.</w:t>
       </w:r>
     </w:p>
     <w:p>
@@ -2665,7 +3226,20 @@
           <w:bdr w:val="none" w:sz="0" w:space="0" w:color="auto" w:frame="1"/>
           <w:lang w:val="en-US" w:eastAsia="pl-PL"/>
         </w:rPr>
-        <w:t>D…………………………………..</w:t>
+        <w:t>driven</w:t>
+      </w:r>
+      <w:r>
+        <w:rPr>
+          <w:rFonts w:ascii="inherit" w:eastAsia="Times New Roman" w:hAnsi="inherit" w:cs="Helvetica"/>
+          <w:bCs/>
+          <w:caps/>
+          <w:color w:val="222222"/>
+          <w:sz w:val="28"/>
+          <w:szCs w:val="28"/>
+          <w:bdr w:val="none" w:sz="0" w:space="0" w:color="auto" w:frame="1"/>
+          <w:lang w:val="en-US" w:eastAsia="pl-PL"/>
+        </w:rPr>
+        <w:t>…………………………………..</w:t>
       </w:r>
       <w:r>
         <w:rPr>
@@ -2744,7 +3318,33 @@
           <w:bdr w:val="none" w:sz="0" w:space="0" w:color="auto" w:frame="1"/>
           <w:lang w:val="en-US" w:eastAsia="pl-PL"/>
         </w:rPr>
-        <w:t>C…………………….. ON</w:t>
+        <w:t>C</w:t>
+      </w:r>
+      <w:r>
+        <w:rPr>
+          <w:rFonts w:ascii="inherit" w:eastAsia="Times New Roman" w:hAnsi="inherit" w:cs="Helvetica"/>
+          <w:bCs/>
+          <w:caps/>
+          <w:color w:val="222222"/>
+          <w:sz w:val="28"/>
+          <w:szCs w:val="28"/>
+          <w:bdr w:val="none" w:sz="0" w:space="0" w:color="auto" w:frame="1"/>
+          <w:lang w:val="en-US" w:eastAsia="pl-PL"/>
+        </w:rPr>
+        <w:t>atch</w:t>
+      </w:r>
+      <w:r>
+        <w:rPr>
+          <w:rFonts w:ascii="inherit" w:eastAsia="Times New Roman" w:hAnsi="inherit" w:cs="Helvetica"/>
+          <w:bCs/>
+          <w:caps/>
+          <w:color w:val="222222"/>
+          <w:sz w:val="28"/>
+          <w:szCs w:val="28"/>
+          <w:bdr w:val="none" w:sz="0" w:space="0" w:color="auto" w:frame="1"/>
+          <w:lang w:val="en-US" w:eastAsia="pl-PL"/>
+        </w:rPr>
+        <w:t>…………………….. ON</w:t>
       </w:r>
       <w:r>
         <w:rPr>

</xml_diff>

<commit_message>
lesson 267 - Monday
</commit_message>
<xml_diff>
--- a/english_via_skype/solutions/doc/lesson_266_Assessment(1)_edit.docx
+++ b/english_via_skype/solutions/doc/lesson_266_Assessment(1)_edit.docx
@@ -67,8 +67,26 @@
           <w:szCs w:val="32"/>
           <w:lang w:val="en-US"/>
         </w:rPr>
-        <w:t>rusprass</w:t>
-      </w:r>
+        <w:t>surp</w:t>
+      </w:r>
+      <w:r>
+        <w:rPr>
+          <w:sz w:val="32"/>
+          <w:szCs w:val="32"/>
+          <w:lang w:val="en-US"/>
+        </w:rPr>
+        <w:t>ass</w:t>
+      </w:r>
+      <w:r>
+        <w:rPr>
+          <w:sz w:val="32"/>
+          <w:szCs w:val="32"/>
+          <w:lang w:val="en-US"/>
+        </w:rPr>
+        <w:t>es</w:t>
+      </w:r>
+      <w:bookmarkStart w:id="0" w:name="_GoBack"/>
+      <w:bookmarkEnd w:id="0"/>
       <w:r>
         <w:rPr>
           <w:sz w:val="32"/>
@@ -2812,8 +2830,6 @@
         </w:rPr>
         <w:t>outlook</w:t>
       </w:r>
-      <w:bookmarkStart w:id="0" w:name="_GoBack"/>
-      <w:bookmarkEnd w:id="0"/>
       <w:r>
         <w:rPr>
           <w:rFonts w:ascii="inherit" w:eastAsia="Times New Roman" w:hAnsi="inherit" w:cs="Helvetica"/>

</xml_diff>

<commit_message>
lesson 269 - Monday
</commit_message>
<xml_diff>
--- a/english_via_skype/solutions/doc/lesson_266_Assessment(1)_edit.docx
+++ b/english_via_skype/solutions/doc/lesson_266_Assessment(1)_edit.docx
@@ -85,8 +85,6 @@
         </w:rPr>
         <w:t>es</w:t>
       </w:r>
-      <w:bookmarkStart w:id="0" w:name="_GoBack"/>
-      <w:bookmarkEnd w:id="0"/>
       <w:r>
         <w:rPr>
           <w:sz w:val="32"/>
@@ -1168,7 +1166,27 @@
           <w:szCs w:val="28"/>
           <w:lang w:val="en-US" w:eastAsia="pl-PL"/>
         </w:rPr>
-        <w:t>Dependability: meets d………………………………, is responsible, is r</w:t>
+        <w:t>Dependability: meets d</w:t>
+      </w:r>
+      <w:r>
+        <w:rPr>
+          <w:rFonts w:ascii="Arial" w:eastAsia="Times New Roman" w:hAnsi="Arial" w:cs="Arial"/>
+          <w:color w:val="000000"/>
+          <w:sz w:val="28"/>
+          <w:szCs w:val="28"/>
+          <w:lang w:val="en-US" w:eastAsia="pl-PL"/>
+        </w:rPr>
+        <w:t>eadlines</w:t>
+      </w:r>
+      <w:r>
+        <w:rPr>
+          <w:rFonts w:ascii="Arial" w:eastAsia="Times New Roman" w:hAnsi="Arial" w:cs="Arial"/>
+          <w:color w:val="000000"/>
+          <w:sz w:val="28"/>
+          <w:szCs w:val="28"/>
+          <w:lang w:val="en-US" w:eastAsia="pl-PL"/>
+        </w:rPr>
+        <w:t>………………………………, is responsible, is r</w:t>
       </w:r>
       <w:r>
         <w:rPr>
@@ -1400,7 +1418,27 @@
           <w:szCs w:val="28"/>
           <w:lang w:val="en-US" w:eastAsia="pl-PL"/>
         </w:rPr>
-        <w:t>…………………………. with others, adds ……………………………….to a positive environment</w:t>
+        <w:t>…………………………. with others, adds …</w:t>
+      </w:r>
+      <w:r>
+        <w:rPr>
+          <w:rFonts w:ascii="Arial" w:eastAsia="Times New Roman" w:hAnsi="Arial" w:cs="Arial"/>
+          <w:color w:val="000000"/>
+          <w:sz w:val="28"/>
+          <w:szCs w:val="28"/>
+          <w:lang w:val="en-US" w:eastAsia="pl-PL"/>
+        </w:rPr>
+        <w:t>value</w:t>
+      </w:r>
+      <w:r>
+        <w:rPr>
+          <w:rFonts w:ascii="Arial" w:eastAsia="Times New Roman" w:hAnsi="Arial" w:cs="Arial"/>
+          <w:color w:val="000000"/>
+          <w:sz w:val="28"/>
+          <w:szCs w:val="28"/>
+          <w:lang w:val="en-US" w:eastAsia="pl-PL"/>
+        </w:rPr>
+        <w:t>…………………………….to a positive environment</w:t>
       </w:r>
     </w:p>
     <w:p>
@@ -1416,26 +1454,86 @@
           <w:color w:val="000000"/>
           <w:sz w:val="28"/>
           <w:szCs w:val="28"/>
-          <w:lang w:eastAsia="pl-PL"/>
-        </w:rPr>
-      </w:pPr>
-      <w:r>
-        <w:rPr>
-          <w:rFonts w:ascii="Arial" w:eastAsia="Times New Roman" w:hAnsi="Arial" w:cs="Arial"/>
-          <w:color w:val="000000"/>
-          <w:sz w:val="28"/>
-          <w:szCs w:val="28"/>
-          <w:lang w:val="en-US" w:eastAsia="pl-PL"/>
-        </w:rPr>
-        <w:t xml:space="preserve">Personal Qualities: has an even temperament, avoids ………………………….., ………………………….. stress well, ……………………………. calm under high-pressure situations, is sincere, keep……………………. </w:t>
-      </w:r>
-      <w:r>
-        <w:rPr>
-          <w:rFonts w:ascii="Arial" w:eastAsia="Times New Roman" w:hAnsi="Arial" w:cs="Arial"/>
-          <w:color w:val="000000"/>
-          <w:sz w:val="28"/>
-          <w:szCs w:val="28"/>
-          <w:lang w:eastAsia="pl-PL"/>
+          <w:lang w:val="en-US" w:eastAsia="pl-PL"/>
+        </w:rPr>
+      </w:pPr>
+      <w:r>
+        <w:rPr>
+          <w:rFonts w:ascii="Arial" w:eastAsia="Times New Roman" w:hAnsi="Arial" w:cs="Arial"/>
+          <w:color w:val="000000"/>
+          <w:sz w:val="28"/>
+          <w:szCs w:val="28"/>
+          <w:lang w:val="en-US" w:eastAsia="pl-PL"/>
+        </w:rPr>
+        <w:t>Personal Qualities: has an even temperament, avoids …</w:t>
+      </w:r>
+      <w:r>
+        <w:rPr>
+          <w:rFonts w:ascii="Arial" w:eastAsia="Times New Roman" w:hAnsi="Arial" w:cs="Arial"/>
+          <w:color w:val="000000"/>
+          <w:sz w:val="28"/>
+          <w:szCs w:val="28"/>
+          <w:lang w:val="en-US" w:eastAsia="pl-PL"/>
+        </w:rPr>
+        <w:t>confrontation</w:t>
+      </w:r>
+      <w:r>
+        <w:rPr>
+          <w:rFonts w:ascii="Arial" w:eastAsia="Times New Roman" w:hAnsi="Arial" w:cs="Arial"/>
+          <w:color w:val="000000"/>
+          <w:sz w:val="28"/>
+          <w:szCs w:val="28"/>
+          <w:lang w:val="en-US" w:eastAsia="pl-PL"/>
+        </w:rPr>
+        <w:t>…………………….., …</w:t>
+      </w:r>
+      <w:r>
+        <w:rPr>
+          <w:rFonts w:ascii="Arial" w:eastAsia="Times New Roman" w:hAnsi="Arial" w:cs="Arial"/>
+          <w:color w:val="000000"/>
+          <w:sz w:val="28"/>
+          <w:szCs w:val="28"/>
+          <w:lang w:val="en-US" w:eastAsia="pl-PL"/>
+        </w:rPr>
+        <w:t>handle………………….. stress well, ……keep</w:t>
+      </w:r>
+      <w:r>
+        <w:rPr>
+          <w:rFonts w:ascii="Arial" w:eastAsia="Times New Roman" w:hAnsi="Arial" w:cs="Arial"/>
+          <w:color w:val="000000"/>
+          <w:sz w:val="28"/>
+          <w:szCs w:val="28"/>
+          <w:lang w:val="en-US" w:eastAsia="pl-PL"/>
+        </w:rPr>
+        <w:t>………………. calm under high-pressure situations, is sincere, keep…</w:t>
+      </w:r>
+      <w:r>
+        <w:rPr>
+          <w:rFonts w:ascii="Arial" w:eastAsia="Times New Roman" w:hAnsi="Arial" w:cs="Arial"/>
+          <w:color w:val="000000"/>
+          <w:sz w:val="28"/>
+          <w:szCs w:val="28"/>
+          <w:lang w:val="en-US" w:eastAsia="pl-PL"/>
+        </w:rPr>
+        <w:t>cold blood</w:t>
+      </w:r>
+      <w:r>
+        <w:rPr>
+          <w:rFonts w:ascii="Arial" w:eastAsia="Times New Roman" w:hAnsi="Arial" w:cs="Arial"/>
+          <w:color w:val="000000"/>
+          <w:sz w:val="28"/>
+          <w:szCs w:val="28"/>
+          <w:lang w:val="en-US" w:eastAsia="pl-PL"/>
+        </w:rPr>
+        <w:t xml:space="preserve">…………………. </w:t>
+      </w:r>
+      <w:r>
+        <w:rPr>
+          <w:rFonts w:ascii="Arial" w:eastAsia="Times New Roman" w:hAnsi="Arial" w:cs="Arial"/>
+          <w:color w:val="000000"/>
+          <w:sz w:val="28"/>
+          <w:szCs w:val="28"/>
+          <w:lang w:val="en-US" w:eastAsia="pl-PL"/>
         </w:rPr>
         <w:t>under dire circumstances</w:t>
       </w:r>
@@ -1464,7 +1562,47 @@
           <w:szCs w:val="28"/>
           <w:lang w:val="en-US" w:eastAsia="pl-PL"/>
         </w:rPr>
-        <w:t>Dedication: Shows pride in job, …………………………… loyalty and honesty, …………………………….. and achieves goals</w:t>
+        <w:t>Dedication: Shows pride in job, …</w:t>
+      </w:r>
+      <w:r>
+        <w:rPr>
+          <w:rFonts w:ascii="Arial" w:eastAsia="Times New Roman" w:hAnsi="Arial" w:cs="Arial"/>
+          <w:color w:val="000000"/>
+          <w:sz w:val="28"/>
+          <w:szCs w:val="28"/>
+          <w:lang w:val="en-US" w:eastAsia="pl-PL"/>
+        </w:rPr>
+        <w:t>display</w:t>
+      </w:r>
+      <w:r>
+        <w:rPr>
+          <w:rFonts w:ascii="Arial" w:eastAsia="Times New Roman" w:hAnsi="Arial" w:cs="Arial"/>
+          <w:color w:val="000000"/>
+          <w:sz w:val="28"/>
+          <w:szCs w:val="28"/>
+          <w:lang w:val="en-US" w:eastAsia="pl-PL"/>
+        </w:rPr>
+        <w:t>………………………… loyalty and honesty, …</w:t>
+      </w:r>
+      <w:r>
+        <w:rPr>
+          <w:rFonts w:ascii="Arial" w:eastAsia="Times New Roman" w:hAnsi="Arial" w:cs="Arial"/>
+          <w:color w:val="000000"/>
+          <w:sz w:val="28"/>
+          <w:szCs w:val="28"/>
+          <w:lang w:val="en-US" w:eastAsia="pl-PL"/>
+        </w:rPr>
+        <w:t>eagerly</w:t>
+      </w:r>
+      <w:r>
+        <w:rPr>
+          <w:rFonts w:ascii="Arial" w:eastAsia="Times New Roman" w:hAnsi="Arial" w:cs="Arial"/>
+          <w:color w:val="000000"/>
+          <w:sz w:val="28"/>
+          <w:szCs w:val="28"/>
+          <w:lang w:val="en-US" w:eastAsia="pl-PL"/>
+        </w:rPr>
+        <w:t>………………………….. and achieves goals</w:t>
       </w:r>
     </w:p>
     <w:p>
@@ -1491,7 +1629,49 @@
           <w:szCs w:val="28"/>
           <w:lang w:val="en-US" w:eastAsia="pl-PL"/>
         </w:rPr>
-        <w:t>Creativity: welcomes new ideas, is …………………………… to change, develops new ideas and strategies, is not bothered by ……………………..</w:t>
+        <w:t>Creativity: welcomes new ideas, is …</w:t>
+      </w:r>
+      <w:r>
+        <w:rPr>
+          <w:rFonts w:ascii="Arial" w:eastAsia="Times New Roman" w:hAnsi="Arial" w:cs="Arial"/>
+          <w:color w:val="000000"/>
+          <w:sz w:val="28"/>
+          <w:szCs w:val="28"/>
+          <w:lang w:val="en-US" w:eastAsia="pl-PL"/>
+        </w:rPr>
+        <w:t>willing</w:t>
+      </w:r>
+      <w:r>
+        <w:rPr>
+          <w:rFonts w:ascii="Arial" w:eastAsia="Times New Roman" w:hAnsi="Arial" w:cs="Arial"/>
+          <w:color w:val="000000"/>
+          <w:sz w:val="28"/>
+          <w:szCs w:val="28"/>
+          <w:lang w:val="en-US" w:eastAsia="pl-PL"/>
+        </w:rPr>
+        <w:t>………………………… to change, develops new ideas and strategies, is not bothered by …</w:t>
+      </w:r>
+      <w:r>
+        <w:rPr>
+          <w:rFonts w:ascii="Arial" w:eastAsia="Times New Roman" w:hAnsi="Arial" w:cs="Arial"/>
+          <w:color w:val="000000"/>
+          <w:sz w:val="28"/>
+          <w:szCs w:val="28"/>
+          <w:lang w:val="en-US" w:eastAsia="pl-PL"/>
+        </w:rPr>
+        <w:t>complexity</w:t>
+      </w:r>
+      <w:bookmarkStart w:id="0" w:name="_GoBack"/>
+      <w:bookmarkEnd w:id="0"/>
+      <w:r>
+        <w:rPr>
+          <w:rFonts w:ascii="Arial" w:eastAsia="Times New Roman" w:hAnsi="Arial" w:cs="Arial"/>
+          <w:color w:val="000000"/>
+          <w:sz w:val="28"/>
+          <w:szCs w:val="28"/>
+          <w:lang w:val="en-US" w:eastAsia="pl-PL"/>
+        </w:rPr>
+        <w:t>…………………..</w:t>
       </w:r>
     </w:p>
     <w:p>

</xml_diff>

<commit_message>
lesson 270 - Thursday
</commit_message>
<xml_diff>
--- a/english_via_skype/solutions/doc/lesson_266_Assessment(1)_edit.docx
+++ b/english_via_skype/solutions/doc/lesson_266_Assessment(1)_edit.docx
@@ -1661,8 +1661,6 @@
         </w:rPr>
         <w:t>complexity</w:t>
       </w:r>
-      <w:bookmarkStart w:id="0" w:name="_GoBack"/>
-      <w:bookmarkEnd w:id="0"/>
       <w:r>
         <w:rPr>
           <w:rFonts w:ascii="Arial" w:eastAsia="Times New Roman" w:hAnsi="Arial" w:cs="Arial"/>
@@ -1698,7 +1696,47 @@
           <w:szCs w:val="28"/>
           <w:lang w:val="en-US" w:eastAsia="pl-PL"/>
         </w:rPr>
-        <w:t>Personal Development: ……………………………. attends professional development classes, shows a ………………………. to improve job skills, sets personal goals</w:t>
+        <w:t>Personal Development: …</w:t>
+      </w:r>
+      <w:r>
+        <w:rPr>
+          <w:rFonts w:ascii="Arial" w:eastAsia="Times New Roman" w:hAnsi="Arial" w:cs="Arial"/>
+          <w:color w:val="000000"/>
+          <w:sz w:val="28"/>
+          <w:szCs w:val="28"/>
+          <w:lang w:val="en-US" w:eastAsia="pl-PL"/>
+        </w:rPr>
+        <w:t>eagerly</w:t>
+      </w:r>
+      <w:r>
+        <w:rPr>
+          <w:rFonts w:ascii="Arial" w:eastAsia="Times New Roman" w:hAnsi="Arial" w:cs="Arial"/>
+          <w:color w:val="000000"/>
+          <w:sz w:val="28"/>
+          <w:szCs w:val="28"/>
+          <w:lang w:val="en-US" w:eastAsia="pl-PL"/>
+        </w:rPr>
+        <w:t>…………………………. attends professional development classes, shows a …</w:t>
+      </w:r>
+      <w:r>
+        <w:rPr>
+          <w:rFonts w:ascii="Arial" w:eastAsia="Times New Roman" w:hAnsi="Arial" w:cs="Arial"/>
+          <w:color w:val="000000"/>
+          <w:sz w:val="28"/>
+          <w:szCs w:val="28"/>
+          <w:lang w:val="en-US" w:eastAsia="pl-PL"/>
+        </w:rPr>
+        <w:t>desire</w:t>
+      </w:r>
+      <w:r>
+        <w:rPr>
+          <w:rFonts w:ascii="Arial" w:eastAsia="Times New Roman" w:hAnsi="Arial" w:cs="Arial"/>
+          <w:color w:val="000000"/>
+          <w:sz w:val="28"/>
+          <w:szCs w:val="28"/>
+          <w:lang w:val="en-US" w:eastAsia="pl-PL"/>
+        </w:rPr>
+        <w:t>……………………. to improve job skills, sets personal goals</w:t>
       </w:r>
     </w:p>
     <w:p>
@@ -1725,7 +1763,87 @@
           <w:szCs w:val="28"/>
           <w:lang w:val="en-US" w:eastAsia="pl-PL"/>
         </w:rPr>
-        <w:t>Organizational Skills: has a systematic method, gets the job done,…………………………… organized, ……………………….. at planning, can ……………………………. between productive and nonproductive tasks, able to ……………………priorities</w:t>
+        <w:t>Organizational Skills: has a systematic method, gets the job done,…</w:t>
+      </w:r>
+      <w:r>
+        <w:rPr>
+          <w:rFonts w:ascii="Arial" w:eastAsia="Times New Roman" w:hAnsi="Arial" w:cs="Arial"/>
+          <w:color w:val="000000"/>
+          <w:sz w:val="28"/>
+          <w:szCs w:val="28"/>
+          <w:lang w:val="en-US" w:eastAsia="pl-PL"/>
+        </w:rPr>
+        <w:t>highly</w:t>
+      </w:r>
+      <w:r>
+        <w:rPr>
+          <w:rFonts w:ascii="Arial" w:eastAsia="Times New Roman" w:hAnsi="Arial" w:cs="Arial"/>
+          <w:color w:val="000000"/>
+          <w:sz w:val="28"/>
+          <w:szCs w:val="28"/>
+          <w:lang w:val="en-US" w:eastAsia="pl-PL"/>
+        </w:rPr>
+        <w:t>………………………… organized, …</w:t>
+      </w:r>
+      <w:r>
+        <w:rPr>
+          <w:rFonts w:ascii="Arial" w:eastAsia="Times New Roman" w:hAnsi="Arial" w:cs="Arial"/>
+          <w:color w:val="000000"/>
+          <w:sz w:val="28"/>
+          <w:szCs w:val="28"/>
+          <w:lang w:val="en-US" w:eastAsia="pl-PL"/>
+        </w:rPr>
+        <w:t>proficient</w:t>
+      </w:r>
+      <w:r>
+        <w:rPr>
+          <w:rFonts w:ascii="Arial" w:eastAsia="Times New Roman" w:hAnsi="Arial" w:cs="Arial"/>
+          <w:color w:val="000000"/>
+          <w:sz w:val="28"/>
+          <w:szCs w:val="28"/>
+          <w:lang w:val="en-US" w:eastAsia="pl-PL"/>
+        </w:rPr>
+        <w:t>…………………….. at planning, can …</w:t>
+      </w:r>
+      <w:r>
+        <w:rPr>
+          <w:rFonts w:ascii="Arial" w:eastAsia="Times New Roman" w:hAnsi="Arial" w:cs="Arial"/>
+          <w:color w:val="000000"/>
+          <w:sz w:val="28"/>
+          <w:szCs w:val="28"/>
+          <w:lang w:val="en-US" w:eastAsia="pl-PL"/>
+        </w:rPr>
+        <w:t>distinguish</w:t>
+      </w:r>
+      <w:r>
+        <w:rPr>
+          <w:rFonts w:ascii="Arial" w:eastAsia="Times New Roman" w:hAnsi="Arial" w:cs="Arial"/>
+          <w:color w:val="000000"/>
+          <w:sz w:val="28"/>
+          <w:szCs w:val="28"/>
+          <w:lang w:val="en-US" w:eastAsia="pl-PL"/>
+        </w:rPr>
+        <w:t>…………………………. between productive and nonproductive tasks, able to …</w:t>
+      </w:r>
+      <w:r>
+        <w:rPr>
+          <w:rFonts w:ascii="Arial" w:eastAsia="Times New Roman" w:hAnsi="Arial" w:cs="Arial"/>
+          <w:color w:val="000000"/>
+          <w:sz w:val="28"/>
+          <w:szCs w:val="28"/>
+          <w:lang w:val="en-US" w:eastAsia="pl-PL"/>
+        </w:rPr>
+        <w:t>value</w:t>
+      </w:r>
+      <w:r>
+        <w:rPr>
+          <w:rFonts w:ascii="Arial" w:eastAsia="Times New Roman" w:hAnsi="Arial" w:cs="Arial"/>
+          <w:color w:val="000000"/>
+          <w:sz w:val="28"/>
+          <w:szCs w:val="28"/>
+          <w:lang w:val="en-US" w:eastAsia="pl-PL"/>
+        </w:rPr>
+        <w:t>…………………priorities</w:t>
       </w:r>
     </w:p>
     <w:p>
@@ -1967,7 +2085,17 @@
           <w:szCs w:val="28"/>
           <w:lang w:val="en-US" w:eastAsia="pl-PL"/>
         </w:rPr>
-        <w:t>mesures…</w:t>
+        <w:t>measures</w:t>
+      </w:r>
+      <w:r>
+        <w:rPr>
+          <w:rFonts w:ascii="Arial" w:eastAsia="Times New Roman" w:hAnsi="Arial" w:cs="Arial"/>
+          <w:color w:val="000000"/>
+          <w:sz w:val="28"/>
+          <w:szCs w:val="28"/>
+          <w:lang w:val="en-US" w:eastAsia="pl-PL"/>
+        </w:rPr>
+        <w:t>…</w:t>
       </w:r>
       <w:r>
         <w:rPr>
@@ -2013,7 +2141,6 @@
           <w:szCs w:val="28"/>
           <w:lang w:eastAsia="pl-PL"/>
         </w:rPr>
-        <w:lastRenderedPageBreak/>
         <w:t xml:space="preserve">delegate, effectively , handles, records , </w:t>
       </w:r>
     </w:p>
@@ -2403,7 +2530,27 @@
           <w:szCs w:val="28"/>
           <w:lang w:val="en-US" w:eastAsia="pl-PL"/>
         </w:rPr>
-        <w:t>…………………change smoothly, supports and ………………………. team members, …</w:t>
+        <w:t>…………………change smoothly, supports and …</w:t>
+      </w:r>
+      <w:r>
+        <w:rPr>
+          <w:rFonts w:ascii="Arial" w:eastAsia="Times New Roman" w:hAnsi="Arial" w:cs="Arial"/>
+          <w:color w:val="000000"/>
+          <w:sz w:val="28"/>
+          <w:szCs w:val="28"/>
+          <w:lang w:val="en-US" w:eastAsia="pl-PL"/>
+        </w:rPr>
+        <w:t>implements</w:t>
+      </w:r>
+      <w:r>
+        <w:rPr>
+          <w:rFonts w:ascii="Arial" w:eastAsia="Times New Roman" w:hAnsi="Arial" w:cs="Arial"/>
+          <w:color w:val="000000"/>
+          <w:sz w:val="28"/>
+          <w:szCs w:val="28"/>
+          <w:lang w:val="en-US" w:eastAsia="pl-PL"/>
+        </w:rPr>
+        <w:t>……………………. team members, …</w:t>
       </w:r>
       <w:r>
         <w:rPr>
@@ -2633,7 +2780,49 @@
           <w:szCs w:val="28"/>
           <w:lang w:val="en-US" w:eastAsia="pl-PL"/>
         </w:rPr>
-        <w:t>Team Skills:  …………………….team members to participate in problem solving, utilizes the skills of each team member, ……………………. productivity</w:t>
+        <w:t>Team Skills:  …</w:t>
+      </w:r>
+      <w:r>
+        <w:rPr>
+          <w:rFonts w:ascii="Arial" w:eastAsia="Times New Roman" w:hAnsi="Arial" w:cs="Arial"/>
+          <w:color w:val="000000"/>
+          <w:sz w:val="28"/>
+          <w:szCs w:val="28"/>
+          <w:lang w:val="en-US" w:eastAsia="pl-PL"/>
+        </w:rPr>
+        <w:t>encourages</w:t>
+      </w:r>
+      <w:bookmarkStart w:id="0" w:name="_GoBack"/>
+      <w:bookmarkEnd w:id="0"/>
+      <w:r>
+        <w:rPr>
+          <w:rFonts w:ascii="Arial" w:eastAsia="Times New Roman" w:hAnsi="Arial" w:cs="Arial"/>
+          <w:color w:val="000000"/>
+          <w:sz w:val="28"/>
+          <w:szCs w:val="28"/>
+          <w:lang w:val="en-US" w:eastAsia="pl-PL"/>
+        </w:rPr>
+        <w:t>………………….team members to participate in problem solving, utilizes the skills of each team member, …</w:t>
+      </w:r>
+      <w:r>
+        <w:rPr>
+          <w:rFonts w:ascii="Arial" w:eastAsia="Times New Roman" w:hAnsi="Arial" w:cs="Arial"/>
+          <w:color w:val="000000"/>
+          <w:sz w:val="28"/>
+          <w:szCs w:val="28"/>
+          <w:lang w:val="en-US" w:eastAsia="pl-PL"/>
+        </w:rPr>
+        <w:t>enhance</w:t>
+      </w:r>
+      <w:r>
+        <w:rPr>
+          <w:rFonts w:ascii="Arial" w:eastAsia="Times New Roman" w:hAnsi="Arial" w:cs="Arial"/>
+          <w:color w:val="000000"/>
+          <w:sz w:val="28"/>
+          <w:szCs w:val="28"/>
+          <w:lang w:val="en-US" w:eastAsia="pl-PL"/>
+        </w:rPr>
+        <w:t>…………………. productivity</w:t>
       </w:r>
     </w:p>
     <w:p>
@@ -2716,6 +2905,7 @@
           <w:szCs w:val="28"/>
           <w:lang w:val="en-US" w:eastAsia="pl-PL"/>
         </w:rPr>
+        <w:lastRenderedPageBreak/>
         <w:t>IS …</w:t>
       </w:r>
       <w:r>
@@ -2783,7 +2973,6 @@
           <w:szCs w:val="28"/>
           <w:lang w:val="en-US" w:eastAsia="pl-PL"/>
         </w:rPr>
-        <w:lastRenderedPageBreak/>
         <w:t>STAYS </w:t>
       </w:r>
       <w:r>

</xml_diff>